<commit_message>
File yang Dicky Saputra udah lengkap sam AD
</commit_message>
<xml_diff>
--- a/Dicky Saputra.docx
+++ b/Dicky Saputra.docx
@@ -3639,7 +3639,7 @@
       </w:tr>
       <w:tr>
         <w:trPr>
-          <w:trHeight w:val="337"/>
+          <w:trHeight w:val="351"/>
           <w:jc w:val="center"/>
         </w:trPr>
         <w:tc>
@@ -3655,7 +3655,6 @@
           </w:tcPr>
           <w:p>
             <w:pPr>
-              <w:ind w:left="-54"/>
               <w:rPr>
                 <w:rFonts w:ascii="Times New Roman" w:hAnsi="Times New Roman" w:cs="Times New Roman"/>
                 <w:color w:val="FF0000"/>
@@ -3681,23 +3680,23 @@
               <w:rPr>
                 <w:rFonts w:ascii="Times New Roman" w:hAnsi="Times New Roman" w:cs="Times New Roman"/>
                 <w:color w:val="FF0000"/>
+                <w:lang w:val="id-ID"/>
+              </w:rPr>
+            </w:pPr>
+            <w:r>
+              <w:rPr>
+                <w:rFonts w:ascii="Times New Roman" w:hAnsi="Times New Roman" w:cs="Times New Roman"/>
+                <w:color w:val="FF0000"/>
+                <w:lang w:val="id-ID"/>
+              </w:rPr>
+              <w:t>3</w:t>
+            </w:r>
+            <w:r>
+              <w:rPr>
+                <w:rFonts w:ascii="Times New Roman" w:hAnsi="Times New Roman" w:cs="Times New Roman"/>
+                <w:color w:val="FF0000"/>
                 <w:lang w:val="sv-SE"/>
               </w:rPr>
-            </w:pPr>
-            <w:r>
-              <w:rPr>
-                <w:rFonts w:ascii="Times New Roman" w:hAnsi="Times New Roman" w:cs="Times New Roman"/>
-                <w:color w:val="FF0000"/>
-                <w:lang w:val="id-ID"/>
-              </w:rPr>
-              <w:t>2</w:t>
-            </w:r>
-            <w:r>
-              <w:rPr>
-                <w:rFonts w:ascii="Times New Roman" w:hAnsi="Times New Roman" w:cs="Times New Roman"/>
-                <w:color w:val="FF0000"/>
-                <w:lang w:val="sv-SE"/>
-              </w:rPr>
               <w:t>. M</w:t>
             </w:r>
             <w:proofErr w:type="spellStart"/>
@@ -3716,7 +3715,7 @@
                 <w:color w:val="FF0000"/>
                 <w:lang w:val="id-ID"/>
               </w:rPr>
-              <w:t xml:space="preserve"> halaman komplain </w:t>
+              <w:t xml:space="preserve"> halaman komplain</w:t>
             </w:r>
           </w:p>
         </w:tc>
@@ -3773,7 +3772,7 @@
                 <w:color w:val="FF0000"/>
                 <w:lang w:val="id-ID"/>
               </w:rPr>
-              <w:t xml:space="preserve">3. Memverifikasi informasi komplain </w:t>
+              <w:t>4. Memverifikasi komplain</w:t>
             </w:r>
           </w:p>
         </w:tc>
@@ -3830,15 +3829,15 @@
                 <w:color w:val="FF0000"/>
                 <w:lang w:val="id-ID"/>
               </w:rPr>
-              <w:t xml:space="preserve">4. Menawarkan solusi </w:t>
-            </w:r>
-            <w:r>
-              <w:rPr>
-                <w:rFonts w:ascii="Times New Roman" w:hAnsi="Times New Roman" w:cs="Times New Roman"/>
-                <w:color w:val="FF0000"/>
-                <w:lang w:val="id-ID"/>
-              </w:rPr>
-              <w:t>atau tindakan yang memuaskan pembeli sesuai dengan panduan yang diberikan</w:t>
+              <w:t xml:space="preserve">4. Menanggapi komplain </w:t>
+            </w:r>
+            <w:r>
+              <w:rPr>
+                <w:rFonts w:ascii="Times New Roman" w:hAnsi="Times New Roman" w:cs="Times New Roman"/>
+                <w:color w:val="FF0000"/>
+                <w:lang w:val="id-ID"/>
+              </w:rPr>
+              <w:t>sesuai dengan panduan yang diberikan</w:t>
             </w:r>
           </w:p>
         </w:tc>
@@ -3990,6 +3989,77 @@
                 <w:lang w:val="id-ID"/>
               </w:rPr>
               <w:t>1. Sistem tidak memberi notifikasi</w:t>
+            </w:r>
+          </w:p>
+        </w:tc>
+      </w:tr>
+      <w:tr>
+        <w:trPr>
+          <w:trHeight w:val="284"/>
+          <w:jc w:val="center"/>
+        </w:trPr>
+        <w:tc>
+          <w:tcPr>
+            <w:tcW w:w="3965" w:type="dxa"/>
+            <w:gridSpan w:val="3"/>
+            <w:tcBorders>
+              <w:top w:val="single" w:sz="4" w:space="0" w:color="auto"/>
+              <w:left w:val="single" w:sz="4" w:space="0" w:color="auto"/>
+              <w:bottom w:val="single" w:sz="4" w:space="0" w:color="auto"/>
+              <w:right w:val="single" w:sz="4" w:space="0" w:color="auto"/>
+            </w:tcBorders>
+          </w:tcPr>
+          <w:p>
+            <w:pPr>
+              <w:rPr>
+                <w:rFonts w:ascii="Times New Roman" w:hAnsi="Times New Roman" w:cs="Times New Roman"/>
+                <w:color w:val="000000" w:themeColor="text1"/>
+                <w:lang w:val="id-ID"/>
+              </w:rPr>
+            </w:pPr>
+            <w:r>
+              <w:rPr>
+                <w:rFonts w:ascii="Times New Roman" w:hAnsi="Times New Roman" w:cs="Times New Roman"/>
+                <w:color w:val="000000" w:themeColor="text1"/>
+                <w:lang w:val="id-ID"/>
+              </w:rPr>
+              <w:t>2</w:t>
+            </w:r>
+            <w:r>
+              <w:rPr>
+                <w:rFonts w:ascii="Times New Roman" w:hAnsi="Times New Roman" w:cs="Times New Roman"/>
+                <w:color w:val="000000" w:themeColor="text1"/>
+                <w:lang w:val="id-ID"/>
+              </w:rPr>
+              <w:t>a. Komplain bukan dari pembeli</w:t>
+            </w:r>
+          </w:p>
+        </w:tc>
+        <w:tc>
+          <w:tcPr>
+            <w:tcW w:w="3965" w:type="dxa"/>
+            <w:tcBorders>
+              <w:top w:val="single" w:sz="4" w:space="0" w:color="auto"/>
+              <w:left w:val="single" w:sz="4" w:space="0" w:color="auto"/>
+              <w:bottom w:val="single" w:sz="4" w:space="0" w:color="auto"/>
+              <w:right w:val="single" w:sz="4" w:space="0" w:color="auto"/>
+            </w:tcBorders>
+          </w:tcPr>
+          <w:p>
+            <w:pPr>
+              <w:rPr>
+                <w:rFonts w:ascii="Times New Roman" w:hAnsi="Times New Roman" w:cs="Times New Roman"/>
+                <w:color w:val="000000" w:themeColor="text1"/>
+                <w:lang w:val="id-ID"/>
+              </w:rPr>
+            </w:pPr>
+            <w:r>
+              <w:rPr>
+                <w:rFonts w:ascii="Times New Roman" w:hAnsi="Times New Roman" w:cs="Times New Roman"/>
+                <w:color w:val="000000" w:themeColor="text1"/>
+                <w:lang w:val="id-ID"/>
+              </w:rPr>
+              <w:t>2. Sistem menghapus komplain</w:t>
             </w:r>
           </w:p>
         </w:tc>
@@ -4591,15 +4661,7 @@
                 <w:color w:val="FF0000"/>
                 <w:lang w:val="id-ID"/>
               </w:rPr>
-              <w:t xml:space="preserve"> Penjualan</w:t>
-            </w:r>
-            <w:r>
-              <w:rPr>
-                <w:rFonts w:ascii="Times New Roman" w:hAnsi="Times New Roman" w:cs="Times New Roman"/>
-                <w:color w:val="FF0000"/>
-                <w:lang w:val="id-ID"/>
-              </w:rPr>
-              <w:t xml:space="preserve">, </w:t>
+              <w:t xml:space="preserve"> Penjualan, </w:t>
             </w:r>
             <w:proofErr w:type="spellStart"/>
             <w:r>
@@ -4735,21 +4797,59 @@
                 <w:lang w:val="id-ID"/>
               </w:rPr>
             </w:pPr>
-            <w:r>
-              <w:rPr>
-                <w:rFonts w:ascii="Times New Roman" w:hAnsi="Times New Roman" w:cs="Times New Roman"/>
-                <w:color w:val="000000" w:themeColor="text1"/>
-                <w:lang w:val="sv-SE"/>
-              </w:rPr>
-              <w:t xml:space="preserve">Kondisi Awal : </w:t>
-            </w:r>
-            <w:r>
-              <w:rPr>
-                <w:rFonts w:ascii="Times New Roman" w:hAnsi="Times New Roman" w:cs="Times New Roman"/>
-                <w:color w:val="FF0000"/>
-                <w:lang w:val="id-ID"/>
-              </w:rPr>
-              <w:t>Sistem memberikan notifikasi ada komplain</w:t>
+            <w:proofErr w:type="spellStart"/>
+            <w:r>
+              <w:rPr>
+                <w:rFonts w:ascii="Times New Roman" w:hAnsi="Times New Roman" w:cs="Times New Roman"/>
+                <w:color w:val="000000" w:themeColor="text1"/>
+                <w:lang w:val="en-ID"/>
+              </w:rPr>
+              <w:t>Kondisi</w:t>
+            </w:r>
+            <w:proofErr w:type="spellEnd"/>
+            <w:r>
+              <w:rPr>
+                <w:rFonts w:ascii="Times New Roman" w:hAnsi="Times New Roman" w:cs="Times New Roman"/>
+                <w:color w:val="000000" w:themeColor="text1"/>
+                <w:lang w:val="en-ID"/>
+              </w:rPr>
+              <w:t xml:space="preserve"> </w:t>
+            </w:r>
+            <w:proofErr w:type="gramStart"/>
+            <w:r>
+              <w:rPr>
+                <w:rFonts w:ascii="Times New Roman" w:hAnsi="Times New Roman" w:cs="Times New Roman"/>
+                <w:color w:val="000000" w:themeColor="text1"/>
+                <w:lang w:val="en-ID"/>
+              </w:rPr>
+              <w:t>Awal :</w:t>
+            </w:r>
+            <w:proofErr w:type="gramEnd"/>
+            <w:r>
+              <w:rPr>
+                <w:rFonts w:ascii="Times New Roman" w:hAnsi="Times New Roman" w:cs="Times New Roman"/>
+                <w:color w:val="000000" w:themeColor="text1"/>
+                <w:lang w:val="en-ID"/>
+              </w:rPr>
+              <w:t xml:space="preserve"> </w:t>
+            </w:r>
+            <w:proofErr w:type="spellStart"/>
+            <w:r>
+              <w:rPr>
+                <w:rFonts w:ascii="Times New Roman" w:hAnsi="Times New Roman" w:cs="Times New Roman"/>
+                <w:color w:val="000000" w:themeColor="text1"/>
+                <w:lang w:val="id-ID"/>
+              </w:rPr>
+              <w:t>User</w:t>
+            </w:r>
+            <w:proofErr w:type="spellEnd"/>
+            <w:r>
+              <w:rPr>
+                <w:rFonts w:ascii="Times New Roman" w:hAnsi="Times New Roman" w:cs="Times New Roman"/>
+                <w:color w:val="000000" w:themeColor="text1"/>
+                <w:lang w:val="id-ID"/>
+              </w:rPr>
+              <w:t xml:space="preserve"> membuka aplikasi</w:t>
             </w:r>
           </w:p>
         </w:tc>
@@ -4894,15 +4994,7 @@
                 <w:color w:val="FF0000"/>
                 <w:lang w:val="id-ID"/>
               </w:rPr>
-              <w:t>M</w:t>
-            </w:r>
-            <w:r>
-              <w:rPr>
-                <w:rFonts w:ascii="Times New Roman" w:hAnsi="Times New Roman" w:cs="Times New Roman"/>
-                <w:color w:val="FF0000"/>
-                <w:lang w:val="id-ID"/>
-              </w:rPr>
-              <w:t>enginputkan</w:t>
+              <w:t>Menginputkan</w:t>
             </w:r>
             <w:proofErr w:type="spellEnd"/>
             <w:r>
@@ -5131,7 +5223,15 @@
                 <w:color w:val="FF0000"/>
                 <w:lang w:val="id-ID"/>
               </w:rPr>
-              <w:t xml:space="preserve">ngecek </w:t>
+              <w:t>mvalidasi</w:t>
+            </w:r>
+            <w:r>
+              <w:rPr>
+                <w:rFonts w:ascii="Times New Roman" w:hAnsi="Times New Roman" w:cs="Times New Roman"/>
+                <w:color w:val="FF0000"/>
+                <w:lang w:val="id-ID"/>
+              </w:rPr>
+              <w:t xml:space="preserve"> </w:t>
             </w:r>
             <w:proofErr w:type="spellStart"/>
             <w:r>
@@ -5621,8 +5721,18 @@
                 <w:color w:val="000000" w:themeColor="text1"/>
                 <w:lang w:val="id-ID"/>
               </w:rPr>
-              <w:t>2. Sistem mengunci akun aktor</w:t>
-            </w:r>
+              <w:t xml:space="preserve">2. Sistem mengunci akun </w:t>
+            </w:r>
+            <w:proofErr w:type="spellStart"/>
+            <w:r>
+              <w:rPr>
+                <w:rFonts w:ascii="Times New Roman" w:hAnsi="Times New Roman" w:cs="Times New Roman"/>
+                <w:color w:val="000000" w:themeColor="text1"/>
+                <w:lang w:val="id-ID"/>
+              </w:rPr>
+              <w:t>user</w:t>
+            </w:r>
+            <w:proofErr w:type="spellEnd"/>
           </w:p>
         </w:tc>
       </w:tr>
@@ -5825,6 +5935,349 @@
           <w:lang w:val="sv-SE"/>
         </w:rPr>
       </w:pPr>
+    </w:p>
+    <w:p>
+      <w:pPr>
+        <w:shd w:val="clear" w:color="auto" w:fill="FFFFFF" w:themeFill="background1"/>
+        <w:rPr>
+          <w:rFonts w:ascii="Times New Roman" w:hAnsi="Times New Roman" w:cs="Times New Roman"/>
+          <w:lang w:val="sv-SE"/>
+        </w:rPr>
+      </w:pPr>
+    </w:p>
+    <w:p>
+      <w:pPr>
+        <w:shd w:val="clear" w:color="auto" w:fill="FFFFFF" w:themeFill="background1"/>
+        <w:rPr>
+          <w:rFonts w:ascii="Times New Roman" w:hAnsi="Times New Roman" w:cs="Times New Roman"/>
+          <w:lang w:val="sv-SE"/>
+        </w:rPr>
+      </w:pPr>
+    </w:p>
+    <w:p>
+      <w:pPr>
+        <w:shd w:val="clear" w:color="auto" w:fill="FFFFFF" w:themeFill="background1"/>
+        <w:rPr>
+          <w:rFonts w:ascii="Times New Roman" w:hAnsi="Times New Roman" w:cs="Times New Roman"/>
+          <w:lang w:val="sv-SE"/>
+        </w:rPr>
+      </w:pPr>
+    </w:p>
+    <w:p>
+      <w:pPr>
+        <w:shd w:val="clear" w:color="auto" w:fill="FFFFFF" w:themeFill="background1"/>
+        <w:rPr>
+          <w:rFonts w:ascii="Times New Roman" w:hAnsi="Times New Roman" w:cs="Times New Roman"/>
+          <w:lang w:val="sv-SE"/>
+        </w:rPr>
+      </w:pPr>
+    </w:p>
+    <w:p>
+      <w:pPr>
+        <w:shd w:val="clear" w:color="auto" w:fill="FFFFFF" w:themeFill="background1"/>
+        <w:rPr>
+          <w:rFonts w:ascii="Times New Roman" w:hAnsi="Times New Roman" w:cs="Times New Roman"/>
+          <w:lang w:val="sv-SE"/>
+        </w:rPr>
+      </w:pPr>
+    </w:p>
+    <w:p>
+      <w:pPr>
+        <w:shd w:val="clear" w:color="auto" w:fill="FFFFFF" w:themeFill="background1"/>
+        <w:rPr>
+          <w:rFonts w:ascii="Times New Roman" w:hAnsi="Times New Roman" w:cs="Times New Roman"/>
+          <w:lang w:val="sv-SE"/>
+        </w:rPr>
+      </w:pPr>
+    </w:p>
+    <w:p>
+      <w:pPr>
+        <w:shd w:val="clear" w:color="auto" w:fill="FFFFFF" w:themeFill="background1"/>
+        <w:rPr>
+          <w:rFonts w:ascii="Times New Roman" w:hAnsi="Times New Roman" w:cs="Times New Roman"/>
+          <w:lang w:val="sv-SE"/>
+        </w:rPr>
+      </w:pPr>
+    </w:p>
+    <w:p>
+      <w:pPr>
+        <w:shd w:val="clear" w:color="auto" w:fill="FFFFFF" w:themeFill="background1"/>
+        <w:rPr>
+          <w:rFonts w:ascii="Times New Roman" w:hAnsi="Times New Roman" w:cs="Times New Roman"/>
+          <w:lang w:val="sv-SE"/>
+        </w:rPr>
+      </w:pPr>
+    </w:p>
+    <w:p>
+      <w:pPr>
+        <w:shd w:val="clear" w:color="auto" w:fill="FFFFFF" w:themeFill="background1"/>
+        <w:rPr>
+          <w:rFonts w:ascii="Times New Roman" w:hAnsi="Times New Roman" w:cs="Times New Roman"/>
+          <w:lang w:val="sv-SE"/>
+        </w:rPr>
+      </w:pPr>
+    </w:p>
+    <w:p>
+      <w:pPr>
+        <w:shd w:val="clear" w:color="auto" w:fill="FFFFFF" w:themeFill="background1"/>
+        <w:rPr>
+          <w:rFonts w:ascii="Times New Roman" w:hAnsi="Times New Roman" w:cs="Times New Roman"/>
+          <w:lang w:val="sv-SE"/>
+        </w:rPr>
+      </w:pPr>
+    </w:p>
+    <w:p>
+      <w:pPr>
+        <w:shd w:val="clear" w:color="auto" w:fill="FFFFFF" w:themeFill="background1"/>
+        <w:rPr>
+          <w:rFonts w:ascii="Times New Roman" w:hAnsi="Times New Roman" w:cs="Times New Roman"/>
+          <w:lang w:val="sv-SE"/>
+        </w:rPr>
+      </w:pPr>
+      <w:r>
+        <w:rPr>
+          <w:noProof/>
+          <w:lang w:val="sv-SE"/>
+        </w:rPr>
+        <w:lastRenderedPageBreak/>
+        <w:drawing>
+          <wp:inline distT="0" distB="0" distL="0" distR="0" wp14:anchorId="4CE52A9F" wp14:editId="7F913BA6">
+            <wp:extent cx="4035425" cy="8863330"/>
+            <wp:effectExtent l="0" t="0" r="0" b="0"/>
+            <wp:docPr id="1" name="Picture 1"/>
+            <wp:cNvGraphicFramePr>
+              <a:graphicFrameLocks xmlns:a="http://schemas.openxmlformats.org/drawingml/2006/main" noChangeAspect="1"/>
+            </wp:cNvGraphicFramePr>
+            <a:graphic xmlns:a="http://schemas.openxmlformats.org/drawingml/2006/main">
+              <a:graphicData uri="http://schemas.openxmlformats.org/drawingml/2006/picture">
+                <pic:pic xmlns:pic="http://schemas.openxmlformats.org/drawingml/2006/picture">
+                  <pic:nvPicPr>
+                    <pic:cNvPr id="0" name="Picture 1"/>
+                    <pic:cNvPicPr>
+                      <a:picLocks noChangeAspect="1" noChangeArrowheads="1"/>
+                    </pic:cNvPicPr>
+                  </pic:nvPicPr>
+                  <pic:blipFill>
+                    <a:blip r:embed="rId4" cstate="print">
+                      <a:extLst>
+                        <a:ext uri="{28A0092B-C50C-407E-A947-70E740481C1C}">
+                          <a14:useLocalDpi xmlns:a14="http://schemas.microsoft.com/office/drawing/2010/main" val="0"/>
+                        </a:ext>
+                      </a:extLst>
+                    </a:blip>
+                    <a:srcRect/>
+                    <a:stretch>
+                      <a:fillRect/>
+                    </a:stretch>
+                  </pic:blipFill>
+                  <pic:spPr bwMode="auto">
+                    <a:xfrm>
+                      <a:off x="0" y="0"/>
+                      <a:ext cx="4035425" cy="8863330"/>
+                    </a:xfrm>
+                    <a:prstGeom prst="rect">
+                      <a:avLst/>
+                    </a:prstGeom>
+                    <a:noFill/>
+                    <a:ln>
+                      <a:noFill/>
+                    </a:ln>
+                  </pic:spPr>
+                </pic:pic>
+              </a:graphicData>
+            </a:graphic>
+          </wp:inline>
+        </w:drawing>
+      </w:r>
+    </w:p>
+    <w:p>
+      <w:pPr>
+        <w:shd w:val="clear" w:color="auto" w:fill="FFFFFF" w:themeFill="background1"/>
+        <w:rPr>
+          <w:rFonts w:ascii="Times New Roman" w:hAnsi="Times New Roman" w:cs="Times New Roman"/>
+          <w:lang w:val="en-ID"/>
+        </w:rPr>
+      </w:pPr>
+      <w:r>
+        <w:rPr>
+          <w:noProof/>
+        </w:rPr>
+        <w:lastRenderedPageBreak/>
+        <w:drawing>
+          <wp:inline distT="0" distB="0" distL="0" distR="0" wp14:anchorId="5515A99D" wp14:editId="2D70D641">
+            <wp:extent cx="3926840" cy="8863330"/>
+            <wp:effectExtent l="0" t="0" r="0" b="0"/>
+            <wp:docPr id="2" name="Picture 2"/>
+            <wp:cNvGraphicFramePr>
+              <a:graphicFrameLocks xmlns:a="http://schemas.openxmlformats.org/drawingml/2006/main" noChangeAspect="1"/>
+            </wp:cNvGraphicFramePr>
+            <a:graphic xmlns:a="http://schemas.openxmlformats.org/drawingml/2006/main">
+              <a:graphicData uri="http://schemas.openxmlformats.org/drawingml/2006/picture">
+                <pic:pic xmlns:pic="http://schemas.openxmlformats.org/drawingml/2006/picture">
+                  <pic:nvPicPr>
+                    <pic:cNvPr id="0" name="Picture 3"/>
+                    <pic:cNvPicPr>
+                      <a:picLocks noChangeAspect="1" noChangeArrowheads="1"/>
+                    </pic:cNvPicPr>
+                  </pic:nvPicPr>
+                  <pic:blipFill>
+                    <a:blip r:embed="rId5" cstate="print">
+                      <a:extLst>
+                        <a:ext uri="{28A0092B-C50C-407E-A947-70E740481C1C}">
+                          <a14:useLocalDpi xmlns:a14="http://schemas.microsoft.com/office/drawing/2010/main" val="0"/>
+                        </a:ext>
+                      </a:extLst>
+                    </a:blip>
+                    <a:srcRect/>
+                    <a:stretch>
+                      <a:fillRect/>
+                    </a:stretch>
+                  </pic:blipFill>
+                  <pic:spPr bwMode="auto">
+                    <a:xfrm>
+                      <a:off x="0" y="0"/>
+                      <a:ext cx="3926840" cy="8863330"/>
+                    </a:xfrm>
+                    <a:prstGeom prst="rect">
+                      <a:avLst/>
+                    </a:prstGeom>
+                    <a:noFill/>
+                    <a:ln>
+                      <a:noFill/>
+                    </a:ln>
+                  </pic:spPr>
+                </pic:pic>
+              </a:graphicData>
+            </a:graphic>
+          </wp:inline>
+        </w:drawing>
+      </w:r>
+    </w:p>
+    <w:p>
+      <w:pPr>
+        <w:shd w:val="clear" w:color="auto" w:fill="FFFFFF" w:themeFill="background1"/>
+        <w:rPr>
+          <w:rFonts w:ascii="Times New Roman" w:hAnsi="Times New Roman" w:cs="Times New Roman"/>
+          <w:lang w:val="en-ID"/>
+        </w:rPr>
+      </w:pPr>
+      <w:r>
+        <w:rPr>
+          <w:noProof/>
+        </w:rPr>
+        <w:lastRenderedPageBreak/>
+        <w:drawing>
+          <wp:inline distT="0" distB="0" distL="0" distR="0" wp14:anchorId="2093912A" wp14:editId="588417FF">
+            <wp:extent cx="4435475" cy="8863330"/>
+            <wp:effectExtent l="0" t="0" r="0" b="0"/>
+            <wp:docPr id="3" name="Picture 3"/>
+            <wp:cNvGraphicFramePr>
+              <a:graphicFrameLocks xmlns:a="http://schemas.openxmlformats.org/drawingml/2006/main" noChangeAspect="1"/>
+            </wp:cNvGraphicFramePr>
+            <a:graphic xmlns:a="http://schemas.openxmlformats.org/drawingml/2006/main">
+              <a:graphicData uri="http://schemas.openxmlformats.org/drawingml/2006/picture">
+                <pic:pic xmlns:pic="http://schemas.openxmlformats.org/drawingml/2006/picture">
+                  <pic:nvPicPr>
+                    <pic:cNvPr id="0" name="Picture 5"/>
+                    <pic:cNvPicPr>
+                      <a:picLocks noChangeAspect="1" noChangeArrowheads="1"/>
+                    </pic:cNvPicPr>
+                  </pic:nvPicPr>
+                  <pic:blipFill>
+                    <a:blip r:embed="rId6" cstate="print">
+                      <a:extLst>
+                        <a:ext uri="{28A0092B-C50C-407E-A947-70E740481C1C}">
+                          <a14:useLocalDpi xmlns:a14="http://schemas.microsoft.com/office/drawing/2010/main" val="0"/>
+                        </a:ext>
+                      </a:extLst>
+                    </a:blip>
+                    <a:srcRect/>
+                    <a:stretch>
+                      <a:fillRect/>
+                    </a:stretch>
+                  </pic:blipFill>
+                  <pic:spPr bwMode="auto">
+                    <a:xfrm>
+                      <a:off x="0" y="0"/>
+                      <a:ext cx="4435475" cy="8863330"/>
+                    </a:xfrm>
+                    <a:prstGeom prst="rect">
+                      <a:avLst/>
+                    </a:prstGeom>
+                    <a:noFill/>
+                    <a:ln>
+                      <a:noFill/>
+                    </a:ln>
+                  </pic:spPr>
+                </pic:pic>
+              </a:graphicData>
+            </a:graphic>
+          </wp:inline>
+        </w:drawing>
+      </w:r>
+    </w:p>
+    <w:p>
+      <w:pPr>
+        <w:shd w:val="clear" w:color="auto" w:fill="FFFFFF" w:themeFill="background1"/>
+        <w:rPr>
+          <w:rFonts w:ascii="Times New Roman" w:hAnsi="Times New Roman" w:cs="Times New Roman"/>
+          <w:lang w:val="en-ID"/>
+        </w:rPr>
+      </w:pPr>
+      <w:r>
+        <w:rPr>
+          <w:noProof/>
+        </w:rPr>
+        <w:lastRenderedPageBreak/>
+        <w:drawing>
+          <wp:inline distT="0" distB="0" distL="0" distR="0" wp14:anchorId="51052DE1" wp14:editId="58F6194F">
+            <wp:extent cx="5731510" cy="7569835"/>
+            <wp:effectExtent l="0" t="0" r="0" b="0"/>
+            <wp:docPr id="4" name="Picture 4"/>
+            <wp:cNvGraphicFramePr>
+              <a:graphicFrameLocks xmlns:a="http://schemas.openxmlformats.org/drawingml/2006/main" noChangeAspect="1"/>
+            </wp:cNvGraphicFramePr>
+            <a:graphic xmlns:a="http://schemas.openxmlformats.org/drawingml/2006/main">
+              <a:graphicData uri="http://schemas.openxmlformats.org/drawingml/2006/picture">
+                <pic:pic xmlns:pic="http://schemas.openxmlformats.org/drawingml/2006/picture">
+                  <pic:nvPicPr>
+                    <pic:cNvPr id="0" name="Picture 7"/>
+                    <pic:cNvPicPr>
+                      <a:picLocks noChangeAspect="1" noChangeArrowheads="1"/>
+                    </pic:cNvPicPr>
+                  </pic:nvPicPr>
+                  <pic:blipFill>
+                    <a:blip r:embed="rId7" cstate="print">
+                      <a:extLst>
+                        <a:ext uri="{28A0092B-C50C-407E-A947-70E740481C1C}">
+                          <a14:useLocalDpi xmlns:a14="http://schemas.microsoft.com/office/drawing/2010/main" val="0"/>
+                        </a:ext>
+                      </a:extLst>
+                    </a:blip>
+                    <a:srcRect/>
+                    <a:stretch>
+                      <a:fillRect/>
+                    </a:stretch>
+                  </pic:blipFill>
+                  <pic:spPr bwMode="auto">
+                    <a:xfrm>
+                      <a:off x="0" y="0"/>
+                      <a:ext cx="5731510" cy="7569835"/>
+                    </a:xfrm>
+                    <a:prstGeom prst="rect">
+                      <a:avLst/>
+                    </a:prstGeom>
+                    <a:noFill/>
+                    <a:ln>
+                      <a:noFill/>
+                    </a:ln>
+                  </pic:spPr>
+                </pic:pic>
+              </a:graphicData>
+            </a:graphic>
+          </wp:inline>
+        </w:drawing>
+      </w:r>
     </w:p>
     <w:sectPr>
       <w:pgSz w:w="11906" w:h="16838"/>

</xml_diff>